<commit_message>
Chapter 01 update (word doc)
</commit_message>
<xml_diff>
--- a/ch01.docx
+++ b/ch01.docx
@@ -658,18 +658,32 @@
         <w:t>D</w:t>
       </w:r>
       <w:r>
-        <w:t xml:space="preserve">ashboard widgets including the popular </w:t>
+        <w:t xml:space="preserve">ashboard widgets including the popular SandDance </w:t>
+      </w:r>
+      <w:r>
+        <w:t>visualization</w:t>
+      </w:r>
+    </w:p>
+    <w:p>
+      <w:pPr>
+        <w:pStyle w:val="Bullet"/>
+      </w:pPr>
+      <w:r>
+        <w:t>H</w:t>
+      </w:r>
+      <w:r>
+        <w:t xml:space="preserve">ighly versatile </w:t>
       </w:r>
       <w:proofErr w:type="spellStart"/>
       <w:r>
-        <w:t>SandDance</w:t>
+        <w:t>Juypter</w:t>
       </w:r>
       <w:proofErr w:type="spellEnd"/>
       <w:r>
         <w:t xml:space="preserve"> </w:t>
       </w:r>
       <w:r>
-        <w:t>visualization</w:t>
+        <w:t>notebooks</w:t>
       </w:r>
     </w:p>
     <w:p>
@@ -677,212 +691,190 @@
         <w:pStyle w:val="Bullet"/>
       </w:pPr>
       <w:r>
-        <w:t>H</w:t>
-      </w:r>
-      <w:r>
-        <w:t xml:space="preserve">ighly versatile </w:t>
+        <w:t>I</w:t>
+      </w:r>
+      <w:r>
+        <w:t xml:space="preserve">ntegrated </w:t>
+      </w:r>
+      <w:r>
+        <w:t xml:space="preserve">Terminal Window </w:t>
+      </w:r>
+      <w:r>
+        <w:t>command line options</w:t>
+      </w:r>
+    </w:p>
+    <w:p>
+      <w:pPr>
+        <w:pStyle w:val="Bullet"/>
+      </w:pPr>
+      <w:r>
+        <w:t>C</w:t>
+      </w:r>
+      <w:r>
+        <w:t>ustom</w:t>
+      </w:r>
+      <w:r>
+        <w:t>izable</w:t>
+      </w:r>
+      <w:r>
+        <w:t xml:space="preserve"> </w:t>
+      </w:r>
+      <w:r>
+        <w:t>keyboard shortcuts</w:t>
+      </w:r>
+    </w:p>
+    <w:p>
+      <w:pPr>
+        <w:pStyle w:val="BodyText"/>
+      </w:pPr>
+      <w:r>
+        <w:t xml:space="preserve">A couple notable </w:t>
+      </w:r>
+      <w:r>
+        <w:t>‘</w:t>
+      </w:r>
+      <w:r>
+        <w:t>extensions</w:t>
+      </w:r>
+      <w:r>
+        <w:t>’</w:t>
+      </w:r>
+      <w:r>
+        <w:t xml:space="preserve"> include ‘</w:t>
       </w:r>
       <w:proofErr w:type="spellStart"/>
       <w:r>
-        <w:t>Juypter</w:t>
+        <w:t>PostgresSQL</w:t>
       </w:r>
       <w:proofErr w:type="spellEnd"/>
       <w:r>
+        <w:t xml:space="preserve">’ from Microsoft, and “SQL Server Schema Compare” from Redgate. We will cover these and more in this </w:t>
+      </w:r>
+      <w:r>
+        <w:t xml:space="preserve">book, but it is worth noting that extensions will likely </w:t>
+      </w:r>
+      <w:r>
+        <w:t>catapult ADS</w:t>
+      </w:r>
+      <w:r>
         <w:t xml:space="preserve"> </w:t>
       </w:r>
       <w:r>
-        <w:t>notebooks</w:t>
-      </w:r>
-    </w:p>
-    <w:p>
-      <w:pPr>
-        <w:pStyle w:val="Bullet"/>
-      </w:pPr>
-      <w:r>
-        <w:t>I</w:t>
-      </w:r>
-      <w:r>
-        <w:t xml:space="preserve">ntegrated </w:t>
-      </w:r>
-      <w:r>
-        <w:t xml:space="preserve">Terminal Window </w:t>
-      </w:r>
-      <w:r>
-        <w:t>command line options</w:t>
-      </w:r>
-    </w:p>
-    <w:p>
-      <w:pPr>
-        <w:pStyle w:val="Bullet"/>
-      </w:pPr>
-      <w:r>
-        <w:t>C</w:t>
-      </w:r>
-      <w:r>
-        <w:t>ustom</w:t>
-      </w:r>
-      <w:r>
-        <w:t>izable</w:t>
+        <w:t xml:space="preserve">into the ‘must have’ category for your desktop. </w:t>
+      </w:r>
+      <w:r>
+        <w:t xml:space="preserve">Unlike traditional ‘add-ins’, extensions are developed on the </w:t>
+      </w:r>
+      <w:r>
+        <w:t>identical</w:t>
+      </w:r>
+      <w:r>
+        <w:t xml:space="preserve"> platform (Electron shell and Node.js) as ADS itself. This is because ADS and its extensions come from the same mothership: </w:t>
+      </w:r>
+      <w:r>
+        <w:t>‘</w:t>
+      </w:r>
+      <w:r>
+        <w:t>VS Code</w:t>
+      </w:r>
+      <w:r>
+        <w:t>’</w:t>
+      </w:r>
+      <w:r>
+        <w:t xml:space="preserve">. </w:t>
+      </w:r>
+      <w:r>
+        <w:t>Interestingly</w:t>
+      </w:r>
+      <w:r>
+        <w:t xml:space="preserve">, even VS Code shares a similar development </w:t>
+      </w:r>
+      <w:r>
+        <w:t>platform</w:t>
+      </w:r>
+      <w:r>
+        <w:t>, and is itself fully extensible</w:t>
+      </w:r>
+      <w:r>
+        <w:rPr>
+          <w:rStyle w:val="FootnoteReference"/>
+        </w:rPr>
+        <w:footnoteReference w:id="3"/>
+      </w:r>
+      <w:r>
+        <w:t>.</w:t>
+      </w:r>
+    </w:p>
+    <w:p>
+      <w:pPr>
+        <w:pStyle w:val="Heading2"/>
+      </w:pPr>
+      <w:r>
+        <w:t>Contribute to ADS</w:t>
+      </w:r>
+    </w:p>
+    <w:p>
+      <w:pPr>
+        <w:pStyle w:val="BodyText"/>
+      </w:pPr>
+      <w:r>
+        <w:t>Anyone</w:t>
+      </w:r>
+      <w:r>
+        <w:t xml:space="preserve"> with enough time</w:t>
+      </w:r>
+      <w:r>
+        <w:t>, skill</w:t>
+      </w:r>
+      <w:r>
+        <w:t xml:space="preserve"> and determination</w:t>
       </w:r>
       <w:r>
         <w:t xml:space="preserve"> </w:t>
       </w:r>
       <w:r>
-        <w:t>keyboard shortcuts</w:t>
-      </w:r>
-    </w:p>
-    <w:p>
-      <w:pPr>
-        <w:pStyle w:val="BodyText"/>
-      </w:pPr>
-      <w:r>
-        <w:t xml:space="preserve">A couple notable </w:t>
-      </w:r>
-      <w:r>
-        <w:t>‘</w:t>
-      </w:r>
-      <w:r>
-        <w:t>extensions</w:t>
-      </w:r>
-      <w:r>
-        <w:t>’</w:t>
-      </w:r>
-      <w:r>
-        <w:t xml:space="preserve"> include ‘</w:t>
-      </w:r>
-      <w:proofErr w:type="spellStart"/>
-      <w:r>
-        <w:t>PostgresSQL</w:t>
-      </w:r>
-      <w:proofErr w:type="spellEnd"/>
-      <w:r>
-        <w:t xml:space="preserve">’ from Microsoft, and “SQL Server Schema Compare” from Redgate. We will cover these and more in this </w:t>
-      </w:r>
-      <w:r>
-        <w:t xml:space="preserve">book, but it is worth noting that extensions will likely </w:t>
-      </w:r>
-      <w:r>
-        <w:t>catapult ADS</w:t>
+        <w:t>could</w:t>
       </w:r>
       <w:r>
         <w:t xml:space="preserve"> </w:t>
       </w:r>
       <w:r>
-        <w:t xml:space="preserve">into the ‘must have’ category for your desktop. </w:t>
-      </w:r>
-      <w:r>
-        <w:t xml:space="preserve">Unlike traditional ‘add-ins’, extensions are developed on the </w:t>
-      </w:r>
-      <w:r>
-        <w:t>identical</w:t>
-      </w:r>
-      <w:r>
-        <w:t xml:space="preserve"> platform (Electron shell and Node.js) as ADS itself. This is because ADS and its extensions come from the same mothership: </w:t>
-      </w:r>
-      <w:r>
-        <w:t>‘</w:t>
-      </w:r>
-      <w:r>
-        <w:t>VS Code</w:t>
-      </w:r>
-      <w:r>
-        <w:t>’</w:t>
-      </w:r>
-      <w:r>
-        <w:t xml:space="preserve">. </w:t>
-      </w:r>
-      <w:r>
-        <w:t>Interestingly</w:t>
-      </w:r>
-      <w:r>
-        <w:t xml:space="preserve">, even VS Code shares a similar development </w:t>
-      </w:r>
-      <w:r>
-        <w:t>platform</w:t>
-      </w:r>
-      <w:r>
-        <w:t>, and is itself fully extensible</w:t>
-      </w:r>
-      <w:r>
-        <w:rPr>
-          <w:rStyle w:val="FootnoteReference"/>
-        </w:rPr>
-        <w:footnoteReference w:id="3"/>
-      </w:r>
-      <w:r>
-        <w:t>.</w:t>
-      </w:r>
-    </w:p>
-    <w:p>
-      <w:pPr>
-        <w:pStyle w:val="Heading2"/>
-      </w:pPr>
-      <w:r>
-        <w:t>Contribute to ADS</w:t>
-      </w:r>
-    </w:p>
-    <w:p>
-      <w:pPr>
-        <w:pStyle w:val="BodyText"/>
-      </w:pPr>
-      <w:r>
-        <w:t>Anyone</w:t>
-      </w:r>
-      <w:r>
-        <w:t xml:space="preserve"> with enough time</w:t>
-      </w:r>
-      <w:r>
-        <w:t>, skill</w:t>
-      </w:r>
-      <w:r>
-        <w:t xml:space="preserve"> and determination</w:t>
+        <w:t>develop an official</w:t>
       </w:r>
       <w:r>
         <w:t xml:space="preserve"> </w:t>
       </w:r>
       <w:r>
-        <w:t>could</w:t>
+        <w:t xml:space="preserve">‘fix’ or ‘enhancement’ </w:t>
+      </w:r>
+      <w:r>
+        <w:t>to</w:t>
       </w:r>
       <w:r>
         <w:t xml:space="preserve"> </w:t>
       </w:r>
       <w:r>
-        <w:t>develop an official</w:t>
+        <w:t xml:space="preserve">Azure Data Studio. This </w:t>
+      </w:r>
+      <w:r>
+        <w:t>w</w:t>
+      </w:r>
+      <w:r>
+        <w:t>ould be done</w:t>
+      </w:r>
+      <w:r>
+        <w:t xml:space="preserve"> to either</w:t>
       </w:r>
       <w:r>
         <w:t xml:space="preserve"> </w:t>
       </w:r>
       <w:r>
-        <w:t xml:space="preserve">‘fix’ or ‘enhancement’ </w:t>
-      </w:r>
-      <w:r>
-        <w:t>to</w:t>
+        <w:t>add</w:t>
       </w:r>
       <w:r>
         <w:t xml:space="preserve"> </w:t>
       </w:r>
       <w:r>
-        <w:t xml:space="preserve">Azure Data Studio. This </w:t>
-      </w:r>
-      <w:r>
-        <w:t>w</w:t>
-      </w:r>
-      <w:r>
-        <w:t>ould be done</w:t>
-      </w:r>
-      <w:r>
-        <w:t xml:space="preserve"> to either</w:t>
-      </w:r>
-      <w:r>
-        <w:t xml:space="preserve"> </w:t>
-      </w:r>
-      <w:r>
-        <w:t>add</w:t>
-      </w:r>
-      <w:r>
-        <w:t xml:space="preserve"> </w:t>
-      </w:r>
-      <w:r>
         <w:t>capabilities</w:t>
       </w:r>
       <w:r>
@@ -898,12 +890,7 @@
         <w:t>organization or</w:t>
       </w:r>
       <w:r>
-        <w:t xml:space="preserve"> </w:t>
-      </w:r>
-      <w:bookmarkStart w:id="0" w:name="_GoBack"/>
-      <w:bookmarkEnd w:id="0"/>
-      <w:r>
-        <w:t xml:space="preserve">developed and submitted </w:t>
+        <w:t xml:space="preserve"> developed and submitted </w:t>
       </w:r>
       <w:r>
         <w:t xml:space="preserve">via GitHub </w:t>
@@ -1235,19 +1222,19 @@
         <w:t xml:space="preserve">If we </w:t>
       </w:r>
       <w:r>
+        <w:t>just consider</w:t>
+      </w:r>
+      <w:r>
+        <w:t xml:space="preserve"> SQL Server </w:t>
+      </w:r>
+      <w:r>
+        <w:t xml:space="preserve">for now </w:t>
+      </w:r>
+      <w:r>
+        <w:t>(</w:t>
+      </w:r>
+      <w:r>
         <w:t>only</w:t>
-      </w:r>
-      <w:r>
-        <w:t xml:space="preserve"> SQL Server </w:t>
-      </w:r>
-      <w:r>
-        <w:t xml:space="preserve">for now </w:t>
-      </w:r>
-      <w:r>
-        <w:t>(</w:t>
-      </w:r>
-      <w:r>
-        <w:t>just</w:t>
       </w:r>
       <w:r>
         <w:t xml:space="preserve"> one ADS supported databases), we have </w:t>
@@ -1325,7 +1312,31 @@
         <w:pStyle w:val="BodyText"/>
       </w:pPr>
       <w:r>
-        <w:t>While the above is not a comprehensive list of platform options, it’s clear that SQL Server is no longer just a ‘Windows’ product. But read on because ADS is not just about Microsoft’s flag ship SQL Server database.</w:t>
+        <w:t>While the above is not a comprehensive list of platform options, it’s clear that SQL Server is no longer just a ‘Windows’ product. But read on because ADS</w:t>
+      </w:r>
+      <w:r>
+        <w:t xml:space="preserve"> </w:t>
+      </w:r>
+      <w:r>
+        <w:t>is designed for</w:t>
+      </w:r>
+      <w:r>
+        <w:t xml:space="preserve"> more than</w:t>
+      </w:r>
+      <w:r>
+        <w:t xml:space="preserve"> just Microsoft’s flag ship </w:t>
+      </w:r>
+      <w:r>
+        <w:t>‘</w:t>
+      </w:r>
+      <w:r>
+        <w:t>SQL Server</w:t>
+      </w:r>
+      <w:r>
+        <w:t>’</w:t>
+      </w:r>
+      <w:r>
+        <w:t xml:space="preserve"> database.</w:t>
       </w:r>
     </w:p>
     <w:p>
@@ -1341,10 +1352,7 @@
         <w:pStyle w:val="BodyText"/>
       </w:pPr>
       <w:r>
-        <w:t xml:space="preserve">Not content to simply be cross-platform, </w:t>
-      </w:r>
-      <w:r>
-        <w:t>ADS is designed to connect beyond SQL Server. At the time of this writing, ADS directly supports ‘SQL Server’ and ‘PostgreSQL’</w:t>
+        <w:t>Not content to simply be cross-platform, ADS is designed to connect beyond SQL Server. At the time of this writing, ADS directly supports ‘SQL Server’ and ‘PostgreSQL’</w:t>
       </w:r>
       <w:r>
         <w:rPr>
@@ -1353,19 +1361,113 @@
         <w:footnoteReference w:id="4"/>
       </w:r>
       <w:r>
-        <w:t xml:space="preserve"> as first class citizens. This is the case whether the Database System is on-premise or in the cloud. Soon (most likely by the time you read this), two more Databases to be added to this list include ‘MySQL’, and ‘MariaDB’.</w:t>
-      </w:r>
-    </w:p>
-    <w:p>
-      <w:pPr>
-        <w:pStyle w:val="BodyText"/>
-      </w:pPr>
-      <w:r>
-        <w:t>But there is more to this story due to language (kernel) options baked into ADS, such as PowerShell, Python, and others</w:t>
-      </w:r>
-      <w:r>
-        <w:t>…</w:t>
-      </w:r>
+        <w:t xml:space="preserve"> as first class citizens. This is the case whether </w:t>
+      </w:r>
+      <w:r>
+        <w:t>your target</w:t>
+      </w:r>
+      <w:r>
+        <w:t xml:space="preserve"> Database System is on-premise or in the cloud. Soon (most likely by the time you read this), two </w:t>
+      </w:r>
+      <w:r>
+        <w:t>additional</w:t>
+      </w:r>
+      <w:r>
+        <w:t xml:space="preserve"> Databases </w:t>
+      </w:r>
+      <w:r>
+        <w:t>should</w:t>
+      </w:r>
+      <w:r>
+        <w:t xml:space="preserve"> be added to this list</w:t>
+      </w:r>
+      <w:r>
+        <w:t>:</w:t>
+      </w:r>
+      <w:r>
+        <w:t xml:space="preserve"> ‘MySQL’, and ‘MariaDB’.</w:t>
+      </w:r>
+    </w:p>
+    <w:p>
+      <w:pPr>
+        <w:pStyle w:val="BodyText"/>
+      </w:pPr>
+      <w:r>
+        <w:t>But there is more to th</w:t>
+      </w:r>
+      <w:r>
+        <w:t>e Multi-Database</w:t>
+      </w:r>
+      <w:r>
+        <w:t xml:space="preserve"> story due to language (kernel) options baked into ADS, such as PowerShell</w:t>
+      </w:r>
+      <w:r>
+        <w:t>,</w:t>
+      </w:r>
+      <w:r>
+        <w:t xml:space="preserve"> </w:t>
+      </w:r>
+      <w:r>
+        <w:t>Python</w:t>
+      </w:r>
+      <w:r>
+        <w:t xml:space="preserve"> and Spark</w:t>
+      </w:r>
+      <w:r>
+        <w:t>.</w:t>
+      </w:r>
+      <w:r>
+        <w:t xml:space="preserve"> In short, ADS can be used with </w:t>
+      </w:r>
+      <w:r>
+        <w:rPr>
+          <w:rStyle w:val="Emphasis"/>
+        </w:rPr>
+        <w:t>any</w:t>
+      </w:r>
+      <w:r>
+        <w:t xml:space="preserve"> database that is reachable from </w:t>
+      </w:r>
+      <w:r>
+        <w:t>these</w:t>
+      </w:r>
+      <w:r>
+        <w:t xml:space="preserve"> supported languages. Perhaps considered “second class” database connections, but </w:t>
+      </w:r>
+      <w:r>
+        <w:t>also</w:t>
+      </w:r>
+      <w:r>
+        <w:t xml:space="preserve"> strengthened by the hosting language.</w:t>
+      </w:r>
+      <w:r>
+        <w:t xml:space="preserve"> For example, let’s say you would like to connect to the cloud based ‘snowflake’ database while using ADS. Since Python has a ‘snowflake’ connector, you stay inside ADS and invoke scripts from either the Terminal Window, or from an ADS notebook. In either case, you can now use the Python </w:t>
+      </w:r>
+      <w:r>
+        <w:lastRenderedPageBreak/>
+        <w:t xml:space="preserve">language constructs and control flow (e.g., variables, loops and branches) to implement logic not directly available </w:t>
+      </w:r>
+      <w:r>
+        <w:t>with</w:t>
+      </w:r>
+      <w:r>
+        <w:t xml:space="preserve">in snowflake’s SQL dialect: </w:t>
+      </w:r>
+      <w:proofErr w:type="spellStart"/>
+      <w:r>
+        <w:t>snowSQL</w:t>
+      </w:r>
+      <w:proofErr w:type="spellEnd"/>
+      <w:r>
+        <w:t>.</w:t>
+      </w:r>
+    </w:p>
+    <w:p>
+      <w:pPr>
+        <w:pStyle w:val="BodyText"/>
+      </w:pPr>
+      <w:bookmarkStart w:id="0" w:name="_GoBack"/>
+      <w:bookmarkEnd w:id="0"/>
     </w:p>
     <w:p>
       <w:pPr>
@@ -6566,7 +6668,7 @@
       </w:pPr>
     </w:pPrDefault>
   </w:docDefaults>
-  <w:latentStyles w:defLockedState="1" w:defUIPriority="99" w:defSemiHidden="0" w:defUnhideWhenUsed="0" w:defQFormat="0" w:count="376">
+  <w:latentStyles w:defLockedState="1" w:defUIPriority="99" w:defSemiHidden="0" w:defUnhideWhenUsed="0" w:defQFormat="0" w:count="377">
     <w:lsdException w:name="Normal" w:locked="0" w:uiPriority="0" w:qFormat="1"/>
     <w:lsdException w:name="heading 1" w:locked="0" w:uiPriority="9" w:qFormat="1"/>
     <w:lsdException w:name="heading 2" w:locked="0" w:uiPriority="9" w:qFormat="1"/>
@@ -6943,6 +7045,7 @@
     <w:lsdException w:name="Hashtag" w:locked="0" w:semiHidden="1" w:unhideWhenUsed="1"/>
     <w:lsdException w:name="Unresolved Mention" w:locked="0" w:semiHidden="1" w:unhideWhenUsed="1"/>
     <w:lsdException w:name="Smart Link" w:locked="0" w:semiHidden="1" w:unhideWhenUsed="1"/>
+    <w:lsdException w:name="Smart Link Error" w:locked="0" w:semiHidden="1" w:unhideWhenUsed="1"/>
   </w:latentStyles>
   <w:style w:type="paragraph" w:default="1" w:styleId="Normal">
     <w:name w:val="Normal"/>
@@ -7052,6 +7155,7 @@
   <w:style w:type="character" w:default="1" w:styleId="DefaultParagraphFont">
     <w:name w:val="Default Paragraph Font"/>
     <w:uiPriority w:val="1"/>
+    <w:semiHidden/>
     <w:unhideWhenUsed/>
   </w:style>
   <w:style w:type="table" w:default="1" w:styleId="TableNormal">
@@ -7967,7 +8071,7 @@
 </file>
 
 <file path=customXml/itemProps1.xml><?xml version="1.0" encoding="utf-8"?>
-<ds:datastoreItem xmlns:ds="http://schemas.openxmlformats.org/officeDocument/2006/customXml" ds:itemID="{223BC962-5D6D-4513-A5C1-4FCEB96FA47A}">
+<ds:datastoreItem xmlns:ds="http://schemas.openxmlformats.org/officeDocument/2006/customXml" ds:itemID="{98D26842-71BC-4B30-8C9B-315C76D3AE1E}">
   <ds:schemaRefs>
     <ds:schemaRef ds:uri="http://schemas.openxmlformats.org/officeDocument/2006/bibliography"/>
   </ds:schemaRefs>

</xml_diff>